<commit_message>
got rid of scaling value
</commit_message>
<xml_diff>
--- a/Python/method2comparison.docx
+++ b/Python/method2comparison.docx
@@ -73,7 +73,7 @@
           </w:tcPr>
           <w:p>
             <w:r>
-              <w:t>29.9</w:t>
+              <w:t>33.3</w:t>
             </w:r>
           </w:p>
         </w:tc>
@@ -105,7 +105,7 @@
           </w:tcPr>
           <w:p>
             <w:r>
-              <w:t>42.0</w:t>
+              <w:t>0</w:t>
             </w:r>
           </w:p>
         </w:tc>
@@ -210,26 +210,6 @@
     <w:p/>
     <w:p>
       <w:r>
-        <w:t>Note, the loop calibration usually does 2300 iterations.  The minimizer would then need to iterate 26 times to match the same number of solving for the steady state as the loop minimizer (as it does 87 for each iteration).  Since the minimizer does much more than 26 iterations, method 2 being around 4 times as fast as method 1 in the minimizer stage makes up for method 1 being less than twice as fast in the loop calibration stage.</w:t>
-      </w:r>
-    </w:p>
-    <w:p>
-      <w:r>
-        <w:t>However, we don’t know how method 2 does when the minimizer makes a large jump.  If it has to iterate for a while to match the big jump, then</w:t>
-      </w:r>
-      <w:r>
-        <w:t xml:space="preserve"> once</w:t>
-      </w:r>
-      <w:r>
-        <w:t xml:space="preserve"> every 87 minimizer calls (every iteration)</w:t>
-      </w:r>
-      <w:r>
-        <w:t xml:space="preserve"> will take a long time, the rest will be fast.</w:t>
-      </w:r>
-    </w:p>
-    <w:p/>
-    <w:p>
-      <w:r>
         <w:t>Robustness</w:t>
       </w:r>
     </w:p>
@@ -314,8 +294,25 @@
         </w:numPr>
       </w:pPr>
       <w:r>
-        <w:t>Can easily do sigma=3.5 and 4.0</w:t>
-      </w:r>
+        <w:t>Method 2 c</w:t>
+      </w:r>
+      <w:r>
+        <w:t>an easily do sigma=3.5 and 4.0</w:t>
+      </w:r>
+    </w:p>
+    <w:p>
+      <w:pPr>
+        <w:pStyle w:val="ListParagraph"/>
+        <w:numPr>
+          <w:ilvl w:val="1"/>
+          <w:numId w:val="1"/>
+        </w:numPr>
+      </w:pPr>
+      <w:r>
+        <w:t>Method 1 can’t go above 3.2</w:t>
+      </w:r>
+      <w:bookmarkStart w:id="0" w:name="_GoBack"/>
+      <w:bookmarkEnd w:id="0"/>
     </w:p>
     <w:p>
       <w:pPr>
@@ -324,15 +321,33 @@
           <w:ilvl w:val="0"/>
           <w:numId w:val="1"/>
         </w:numPr>
-        <w:rPr>
-          <w:b/>
-        </w:rPr>
-      </w:pPr>
-      <w:r>
-        <w:rPr>
-          <w:b/>
-        </w:rPr>
+      </w:pPr>
+      <w:r>
         <w:t>Tax experiments</w:t>
+      </w:r>
+    </w:p>
+    <w:p>
+      <w:pPr>
+        <w:pStyle w:val="ListParagraph"/>
+        <w:numPr>
+          <w:ilvl w:val="1"/>
+          <w:numId w:val="1"/>
+        </w:numPr>
+      </w:pPr>
+      <w:r>
+        <w:t>SS method 1 must have weird scaling values in order to get the change in taxes to work with the initial values</w:t>
+      </w:r>
+    </w:p>
+    <w:p>
+      <w:pPr>
+        <w:pStyle w:val="ListParagraph"/>
+        <w:numPr>
+          <w:ilvl w:val="1"/>
+          <w:numId w:val="1"/>
+        </w:numPr>
+      </w:pPr>
+      <w:r>
+        <w:t>SS method 2: doesn’t need scaling factor, gets the new SS distribution first try</w:t>
       </w:r>
     </w:p>
     <w:p>
@@ -382,8 +397,6 @@
         </w:rPr>
         <w:t>Start big and see how it does</w:t>
       </w:r>
-      <w:bookmarkStart w:id="0" w:name="_GoBack"/>
-      <w:bookmarkEnd w:id="0"/>
     </w:p>
     <w:sectPr>
       <w:pgSz w:w="12240" w:h="15840"/>

</xml_diff>